<commit_message>
pulp capping axiom: add material and corresponding relations
</commit_message>
<xml_diff>
--- a/src/data/Axiom template for pulp capping.docx
+++ b/src/data/Axiom template for pulp capping.docx
@@ -71,6 +71,7 @@
       </w:r>
     </w:p>
     <w:p>
+      <w:proofErr w:type="gramStart"/>
       <w:r>
         <w:rPr>
           <w:i/>
@@ -83,14 +84,23 @@
         </w:rPr>
         <w:t>tooth</w:t>
       </w:r>
-      <w:r>
-        <w:t xml:space="preserve"> </w:t>
-      </w:r>
-      <w:r>
-        <w:rPr>
-          <w:b/>
-        </w:rPr>
-        <w:t xml:space="preserve">rdf:type </w:t>
+      <w:proofErr w:type="gramEnd"/>
+      <w:r>
+        <w:t xml:space="preserve"> </w:t>
+      </w:r>
+      <w:proofErr w:type="spellStart"/>
+      <w:r>
+        <w:rPr>
+          <w:b/>
+        </w:rPr>
+        <w:t>rdf:type</w:t>
+      </w:r>
+      <w:proofErr w:type="spellEnd"/>
+      <w:r>
+        <w:rPr>
+          <w:b/>
+        </w:rPr>
+        <w:t xml:space="preserve"> </w:t>
       </w:r>
       <w:r>
         <w:t>:</w:t>
@@ -100,6 +110,37 @@
       </w:r>
     </w:p>
     <w:p>
+      <w:proofErr w:type="gramStart"/>
+      <w:r>
+        <w:rPr>
+          <w:i/>
+        </w:rPr>
+        <w:t>:material</w:t>
+      </w:r>
+      <w:proofErr w:type="gramEnd"/>
+      <w:r>
+        <w:t xml:space="preserve"> </w:t>
+      </w:r>
+      <w:proofErr w:type="spellStart"/>
+      <w:r>
+        <w:rPr>
+          <w:b/>
+        </w:rPr>
+        <w:t>rdf:type</w:t>
+      </w:r>
+      <w:proofErr w:type="spellEnd"/>
+      <w:r>
+        <w:rPr>
+          <w:b/>
+        </w:rPr>
+        <w:t xml:space="preserve"> </w:t>
+      </w:r>
+      <w:r>
+        <w:t>:Dental Restoration Material</w:t>
+      </w:r>
+    </w:p>
+    <w:p>
+      <w:proofErr w:type="gramStart"/>
       <w:r>
         <w:rPr>
           <w:i/>
@@ -112,14 +153,23 @@
         </w:rPr>
         <w:t>patient</w:t>
       </w:r>
-      <w:r>
-        <w:t xml:space="preserve"> </w:t>
-      </w:r>
-      <w:r>
-        <w:rPr>
-          <w:b/>
-        </w:rPr>
-        <w:t xml:space="preserve">rdf:type </w:t>
+      <w:proofErr w:type="gramEnd"/>
+      <w:r>
+        <w:t xml:space="preserve"> </w:t>
+      </w:r>
+      <w:proofErr w:type="spellStart"/>
+      <w:r>
+        <w:rPr>
+          <w:b/>
+        </w:rPr>
+        <w:t>rdf:type</w:t>
+      </w:r>
+      <w:proofErr w:type="spellEnd"/>
+      <w:r>
+        <w:rPr>
+          <w:b/>
+        </w:rPr>
+        <w:t xml:space="preserve"> </w:t>
       </w:r>
       <w:r>
         <w:t>:</w:t>
@@ -129,6 +179,7 @@
       </w:r>
     </w:p>
     <w:p>
+      <w:proofErr w:type="gramStart"/>
       <w:r>
         <w:rPr>
           <w:i/>
@@ -141,17 +192,26 @@
         </w:rPr>
         <w:t>provider</w:t>
       </w:r>
-      <w:r>
-        <w:rPr>
-          <w:i/>
-        </w:rPr>
-        <w:t xml:space="preserve"> </w:t>
-      </w:r>
-      <w:r>
-        <w:rPr>
-          <w:b/>
-        </w:rPr>
-        <w:t xml:space="preserve">rdf:type </w:t>
+      <w:proofErr w:type="gramEnd"/>
+      <w:r>
+        <w:rPr>
+          <w:i/>
+        </w:rPr>
+        <w:t xml:space="preserve"> </w:t>
+      </w:r>
+      <w:proofErr w:type="spellStart"/>
+      <w:r>
+        <w:rPr>
+          <w:b/>
+        </w:rPr>
+        <w:t>rdf:type</w:t>
+      </w:r>
+      <w:proofErr w:type="spellEnd"/>
+      <w:r>
+        <w:rPr>
+          <w:b/>
+        </w:rPr>
+        <w:t xml:space="preserve"> </w:t>
       </w:r>
       <w:r>
         <w:t>:</w:t>
@@ -160,6 +220,98 @@
         <w:t>Dental Health Care Provider</w:t>
       </w:r>
     </w:p>
+    <w:p/>
+    <w:p>
+      <w:pPr>
+        <w:rPr>
+          <w:b/>
+        </w:rPr>
+      </w:pPr>
+      <w:r>
+        <w:rPr>
+          <w:b/>
+        </w:rPr>
+        <w:t>- Relate material entities</w:t>
+      </w:r>
+    </w:p>
+    <w:p>
+      <w:pPr>
+        <w:rPr>
+          <w:i/>
+        </w:rPr>
+      </w:pPr>
+      <w:proofErr w:type="gramStart"/>
+      <w:r>
+        <w:rPr>
+          <w:i/>
+        </w:rPr>
+        <w:t>:</w:t>
+      </w:r>
+      <w:r>
+        <w:rPr>
+          <w:i/>
+        </w:rPr>
+        <w:t>tooth</w:t>
+      </w:r>
+      <w:proofErr w:type="gramEnd"/>
+      <w:r>
+        <w:t xml:space="preserve"> </w:t>
+      </w:r>
+      <w:r>
+        <w:rPr>
+          <w:b/>
+        </w:rPr>
+        <w:t>part of</w:t>
+      </w:r>
+      <w:r>
+        <w:t xml:space="preserve"> </w:t>
+      </w:r>
+      <w:r>
+        <w:rPr>
+          <w:i/>
+        </w:rPr>
+        <w:t>:</w:t>
+      </w:r>
+      <w:r>
+        <w:rPr>
+          <w:i/>
+        </w:rPr>
+        <w:t>patient</w:t>
+      </w:r>
+    </w:p>
+    <w:p>
+      <w:pPr>
+        <w:rPr>
+          <w:i/>
+        </w:rPr>
+      </w:pPr>
+      <w:proofErr w:type="gramStart"/>
+      <w:r>
+        <w:rPr>
+          <w:i/>
+        </w:rPr>
+        <w:t>:material</w:t>
+      </w:r>
+      <w:proofErr w:type="gramEnd"/>
+      <w:r>
+        <w:t xml:space="preserve"> </w:t>
+      </w:r>
+      <w:r>
+        <w:rPr>
+          <w:b/>
+        </w:rPr>
+        <w:t>part of</w:t>
+      </w:r>
+      <w:r>
+        <w:t xml:space="preserve"> </w:t>
+      </w:r>
+      <w:r>
+        <w:rPr>
+          <w:i/>
+        </w:rPr>
+        <w:t>:tooth</w:t>
+      </w:r>
+    </w:p>
     <w:p>
       <w:pPr>
         <w:rPr>
@@ -207,23 +359,39 @@
       </w:r>
     </w:p>
     <w:p>
-      <w:r>
-        <w:rPr>
-          <w:i/>
-        </w:rPr>
-        <w:t>:</w:t>
-      </w:r>
-      <w:r>
-        <w:rPr>
-          <w:i/>
-        </w:rPr>
-        <w:t xml:space="preserve">visit </w:t>
-      </w:r>
-      <w:r>
-        <w:rPr>
-          <w:b/>
-        </w:rPr>
-        <w:t xml:space="preserve">rdf:type </w:t>
+      <w:proofErr w:type="gramStart"/>
+      <w:r>
+        <w:rPr>
+          <w:i/>
+        </w:rPr>
+        <w:t>:</w:t>
+      </w:r>
+      <w:r>
+        <w:rPr>
+          <w:i/>
+        </w:rPr>
+        <w:t>visit</w:t>
+      </w:r>
+      <w:proofErr w:type="gramEnd"/>
+      <w:r>
+        <w:rPr>
+          <w:i/>
+        </w:rPr>
+        <w:t xml:space="preserve"> </w:t>
+      </w:r>
+      <w:proofErr w:type="spellStart"/>
+      <w:r>
+        <w:rPr>
+          <w:b/>
+        </w:rPr>
+        <w:t>rdf:type</w:t>
+      </w:r>
+      <w:proofErr w:type="spellEnd"/>
+      <w:r>
+        <w:rPr>
+          <w:b/>
+        </w:rPr>
+        <w:t xml:space="preserve"> </w:t>
       </w:r>
       <w:r>
         <w:t>:</w:t>
@@ -233,23 +401,39 @@
       </w:r>
     </w:p>
     <w:p>
-      <w:r>
-        <w:rPr>
-          <w:i/>
-        </w:rPr>
-        <w:t>:</w:t>
-      </w:r>
-      <w:r>
-        <w:rPr>
-          <w:i/>
-        </w:rPr>
-        <w:t xml:space="preserve">procedure </w:t>
-      </w:r>
-      <w:r>
-        <w:rPr>
-          <w:b/>
-        </w:rPr>
-        <w:t xml:space="preserve">rdf:type </w:t>
+      <w:proofErr w:type="gramStart"/>
+      <w:r>
+        <w:rPr>
+          <w:i/>
+        </w:rPr>
+        <w:t>:</w:t>
+      </w:r>
+      <w:r>
+        <w:rPr>
+          <w:i/>
+        </w:rPr>
+        <w:t>procedure</w:t>
+      </w:r>
+      <w:proofErr w:type="gramEnd"/>
+      <w:r>
+        <w:rPr>
+          <w:i/>
+        </w:rPr>
+        <w:t xml:space="preserve"> </w:t>
+      </w:r>
+      <w:proofErr w:type="spellStart"/>
+      <w:r>
+        <w:rPr>
+          <w:b/>
+        </w:rPr>
+        <w:t>rdf:type</w:t>
+      </w:r>
+      <w:proofErr w:type="spellEnd"/>
+      <w:r>
+        <w:rPr>
+          <w:b/>
+        </w:rPr>
+        <w:t xml:space="preserve"> </w:t>
       </w:r>
       <w:r>
         <w:t>:</w:t>
@@ -273,17 +457,25 @@
           <w:i/>
         </w:rPr>
       </w:pPr>
-      <w:r>
-        <w:rPr>
-          <w:i/>
-        </w:rPr>
-        <w:t>:</w:t>
-      </w:r>
-      <w:r>
-        <w:rPr>
-          <w:i/>
-        </w:rPr>
-        <w:t xml:space="preserve">procedure </w:t>
+      <w:proofErr w:type="gramStart"/>
+      <w:r>
+        <w:rPr>
+          <w:i/>
+        </w:rPr>
+        <w:t>:</w:t>
+      </w:r>
+      <w:r>
+        <w:rPr>
+          <w:i/>
+        </w:rPr>
+        <w:t>procedure</w:t>
+      </w:r>
+      <w:proofErr w:type="gramEnd"/>
+      <w:r>
+        <w:rPr>
+          <w:i/>
+        </w:rPr>
+        <w:t xml:space="preserve"> </w:t>
       </w:r>
       <w:r>
         <w:rPr>
@@ -305,17 +497,25 @@
       </w:r>
     </w:p>
     <w:p>
-      <w:r>
-        <w:rPr>
-          <w:i/>
-        </w:rPr>
-        <w:t>:</w:t>
-      </w:r>
-      <w:r>
-        <w:rPr>
-          <w:i/>
-        </w:rPr>
-        <w:t xml:space="preserve">procedure </w:t>
+      <w:proofErr w:type="gramStart"/>
+      <w:r>
+        <w:rPr>
+          <w:i/>
+        </w:rPr>
+        <w:t>:</w:t>
+      </w:r>
+      <w:r>
+        <w:rPr>
+          <w:i/>
+        </w:rPr>
+        <w:t>procedure</w:t>
+      </w:r>
+      <w:proofErr w:type="gramEnd"/>
+      <w:r>
+        <w:rPr>
+          <w:i/>
+        </w:rPr>
+        <w:t xml:space="preserve"> </w:t>
       </w:r>
       <w:r>
         <w:rPr>
@@ -324,7 +524,15 @@
         <w:t xml:space="preserve">occurrence date </w:t>
       </w:r>
       <w:r>
-        <w:t>&lt;xsd:dateTime&gt;</w:t>
+        <w:t>&lt;</w:t>
+      </w:r>
+      <w:proofErr w:type="spellStart"/>
+      <w:r>
+        <w:t>xsd:dateTime</w:t>
+      </w:r>
+      <w:proofErr w:type="spellEnd"/>
+      <w:r>
+        <w:t>&gt;</w:t>
       </w:r>
       <w:r>
         <w:t xml:space="preserve"> ## this is optional</w:t>
@@ -350,6 +558,7 @@
           <w:i/>
         </w:rPr>
       </w:pPr>
+      <w:proofErr w:type="gramStart"/>
       <w:r>
         <w:rPr>
           <w:i/>
@@ -362,17 +571,26 @@
         </w:rPr>
         <w:t>procedure</w:t>
       </w:r>
-      <w:r>
-        <w:rPr>
-          <w:i/>
-        </w:rPr>
-        <w:t xml:space="preserve"> </w:t>
-      </w:r>
-      <w:r>
-        <w:rPr>
-          <w:b/>
-        </w:rPr>
-        <w:t xml:space="preserve">has_specified_input  </w:t>
+      <w:proofErr w:type="gramEnd"/>
+      <w:r>
+        <w:rPr>
+          <w:i/>
+        </w:rPr>
+        <w:t xml:space="preserve"> </w:t>
+      </w:r>
+      <w:proofErr w:type="spellStart"/>
+      <w:r>
+        <w:rPr>
+          <w:b/>
+        </w:rPr>
+        <w:t>has_specified_input</w:t>
+      </w:r>
+      <w:proofErr w:type="spellEnd"/>
+      <w:r>
+        <w:rPr>
+          <w:b/>
+        </w:rPr>
+        <w:t xml:space="preserve">  </w:t>
       </w:r>
       <w:r>
         <w:rPr>
@@ -393,6 +611,7 @@
           <w:i/>
         </w:rPr>
       </w:pPr>
+      <w:proofErr w:type="gramStart"/>
       <w:r>
         <w:rPr>
           <w:i/>
@@ -405,17 +624,26 @@
         </w:rPr>
         <w:t>procedure</w:t>
       </w:r>
-      <w:r>
-        <w:rPr>
-          <w:i/>
-        </w:rPr>
-        <w:t xml:space="preserve"> </w:t>
-      </w:r>
-      <w:r>
-        <w:rPr>
-          <w:b/>
-        </w:rPr>
-        <w:t xml:space="preserve">has_specified_input  </w:t>
+      <w:proofErr w:type="gramEnd"/>
+      <w:r>
+        <w:rPr>
+          <w:i/>
+        </w:rPr>
+        <w:t xml:space="preserve"> </w:t>
+      </w:r>
+      <w:proofErr w:type="spellStart"/>
+      <w:r>
+        <w:rPr>
+          <w:b/>
+        </w:rPr>
+        <w:t>has_specified_input</w:t>
+      </w:r>
+      <w:proofErr w:type="spellEnd"/>
+      <w:r>
+        <w:rPr>
+          <w:b/>
+        </w:rPr>
+        <w:t xml:space="preserve">  </w:t>
       </w:r>
       <w:r>
         <w:rPr>
@@ -431,6 +659,12 @@
       </w:r>
     </w:p>
     <w:p>
+      <w:pPr>
+        <w:rPr>
+          <w:i/>
+        </w:rPr>
+      </w:pPr>
+      <w:proofErr w:type="gramStart"/>
       <w:r>
         <w:rPr>
           <w:i/>
@@ -443,17 +677,68 @@
         </w:rPr>
         <w:t>procedure</w:t>
       </w:r>
-      <w:r>
-        <w:rPr>
-          <w:i/>
-        </w:rPr>
-        <w:t xml:space="preserve"> </w:t>
-      </w:r>
-      <w:r>
-        <w:rPr>
-          <w:b/>
-        </w:rPr>
-        <w:t xml:space="preserve">has_specified_input  </w:t>
+      <w:proofErr w:type="gramEnd"/>
+      <w:r>
+        <w:rPr>
+          <w:i/>
+        </w:rPr>
+        <w:t xml:space="preserve"> </w:t>
+      </w:r>
+      <w:proofErr w:type="spellStart"/>
+      <w:r>
+        <w:rPr>
+          <w:b/>
+        </w:rPr>
+        <w:t>has_specified_input</w:t>
+      </w:r>
+      <w:proofErr w:type="spellEnd"/>
+      <w:r>
+        <w:rPr>
+          <w:b/>
+        </w:rPr>
+        <w:t xml:space="preserve"> </w:t>
+      </w:r>
+      <w:r>
+        <w:rPr>
+          <w:i/>
+        </w:rPr>
+        <w:t>:material</w:t>
+      </w:r>
+    </w:p>
+    <w:p>
+      <w:proofErr w:type="gramStart"/>
+      <w:r>
+        <w:rPr>
+          <w:i/>
+        </w:rPr>
+        <w:t>:</w:t>
+      </w:r>
+      <w:r>
+        <w:rPr>
+          <w:i/>
+        </w:rPr>
+        <w:t>procedure</w:t>
+      </w:r>
+      <w:proofErr w:type="gramEnd"/>
+      <w:r>
+        <w:rPr>
+          <w:i/>
+        </w:rPr>
+        <w:t xml:space="preserve"> </w:t>
+      </w:r>
+      <w:proofErr w:type="spellStart"/>
+      <w:r>
+        <w:rPr>
+          <w:b/>
+        </w:rPr>
+        <w:t>has_specified_input</w:t>
+      </w:r>
+      <w:proofErr w:type="spellEnd"/>
+      <w:r>
+        <w:rPr>
+          <w:b/>
+        </w:rPr>
+        <w:t xml:space="preserve">  </w:t>
       </w:r>
       <w:r>
         <w:rPr>
@@ -477,23 +762,39 @@
           <w:i/>
         </w:rPr>
       </w:pPr>
-      <w:r>
-        <w:rPr>
-          <w:i/>
-        </w:rPr>
-        <w:t>:</w:t>
-      </w:r>
-      <w:r>
-        <w:rPr>
-          <w:i/>
-        </w:rPr>
-        <w:t xml:space="preserve">procedure </w:t>
-      </w:r>
-      <w:r>
-        <w:rPr>
-          <w:b/>
-        </w:rPr>
-        <w:t xml:space="preserve">has_specified_output </w:t>
+      <w:proofErr w:type="gramStart"/>
+      <w:r>
+        <w:rPr>
+          <w:i/>
+        </w:rPr>
+        <w:t>:</w:t>
+      </w:r>
+      <w:r>
+        <w:rPr>
+          <w:i/>
+        </w:rPr>
+        <w:t>procedure</w:t>
+      </w:r>
+      <w:proofErr w:type="gramEnd"/>
+      <w:r>
+        <w:rPr>
+          <w:i/>
+        </w:rPr>
+        <w:t xml:space="preserve"> </w:t>
+      </w:r>
+      <w:proofErr w:type="spellStart"/>
+      <w:r>
+        <w:rPr>
+          <w:b/>
+        </w:rPr>
+        <w:t>has_specified_output</w:t>
+      </w:r>
+      <w:proofErr w:type="spellEnd"/>
+      <w:r>
+        <w:rPr>
+          <w:b/>
+        </w:rPr>
+        <w:t xml:space="preserve"> </w:t>
       </w:r>
       <w:r>
         <w:rPr>
@@ -523,26 +824,44 @@
       </w:r>
     </w:p>
     <w:p>
-      <w:r>
-        <w:rPr>
-          <w:i/>
-        </w:rPr>
-        <w:t>:</w:t>
-      </w:r>
-      <w:r>
-        <w:rPr>
-          <w:i/>
-        </w:rPr>
-        <w:t>cdt code</w:t>
-      </w:r>
-      <w:r>
-        <w:t xml:space="preserve"> </w:t>
-      </w:r>
-      <w:r>
-        <w:rPr>
-          <w:b/>
-        </w:rPr>
-        <w:t xml:space="preserve">rdf:type </w:t>
+      <w:proofErr w:type="gramStart"/>
+      <w:r>
+        <w:rPr>
+          <w:i/>
+        </w:rPr>
+        <w:t>:</w:t>
+      </w:r>
+      <w:proofErr w:type="spellStart"/>
+      <w:r>
+        <w:rPr>
+          <w:i/>
+        </w:rPr>
+        <w:t>cdt</w:t>
+      </w:r>
+      <w:proofErr w:type="spellEnd"/>
+      <w:proofErr w:type="gramEnd"/>
+      <w:r>
+        <w:rPr>
+          <w:i/>
+        </w:rPr>
+        <w:t xml:space="preserve"> code</w:t>
+      </w:r>
+      <w:r>
+        <w:t xml:space="preserve"> </w:t>
+      </w:r>
+      <w:proofErr w:type="spellStart"/>
+      <w:r>
+        <w:rPr>
+          <w:b/>
+        </w:rPr>
+        <w:t>rdf:type</w:t>
+      </w:r>
+      <w:proofErr w:type="spellEnd"/>
+      <w:r>
+        <w:rPr>
+          <w:b/>
+        </w:rPr>
+        <w:t xml:space="preserve"> </w:t>
       </w:r>
       <w:r>
         <w:t>:</w:t>
@@ -557,17 +876,27 @@
           <w:i/>
         </w:rPr>
       </w:pPr>
-      <w:r>
-        <w:rPr>
-          <w:i/>
-        </w:rPr>
-        <w:t>:</w:t>
-      </w:r>
-      <w:r>
-        <w:rPr>
-          <w:i/>
-        </w:rPr>
-        <w:t>cdt code</w:t>
+      <w:proofErr w:type="gramStart"/>
+      <w:r>
+        <w:rPr>
+          <w:i/>
+        </w:rPr>
+        <w:t>:</w:t>
+      </w:r>
+      <w:proofErr w:type="spellStart"/>
+      <w:r>
+        <w:rPr>
+          <w:i/>
+        </w:rPr>
+        <w:t>cdt</w:t>
+      </w:r>
+      <w:proofErr w:type="spellEnd"/>
+      <w:proofErr w:type="gramEnd"/>
+      <w:r>
+        <w:rPr>
+          <w:i/>
+        </w:rPr>
+        <w:t xml:space="preserve"> code</w:t>
       </w:r>
       <w:r>
         <w:t xml:space="preserve"> </w:t>
@@ -609,6 +938,7 @@
       </w:r>
     </w:p>
     <w:p>
+      <w:proofErr w:type="gramStart"/>
       <w:r>
         <w:rPr>
           <w:i/>
@@ -621,6 +951,7 @@
         </w:rPr>
         <w:t>tooth</w:t>
       </w:r>
+      <w:proofErr w:type="gramEnd"/>
       <w:r>
         <w:rPr>
           <w:i/>
@@ -670,18 +1001,14 @@
           <w:i/>
         </w:rPr>
       </w:pPr>
-      <w:r>
-        <w:rPr>
-          <w:i/>
-        </w:rPr>
-        <w:t>:</w:t>
-      </w:r>
-      <w:r>
-        <w:rPr>
-          <w:i/>
-        </w:rPr>
-        <w:t>patient</w:t>
-      </w:r>
+      <w:proofErr w:type="gramStart"/>
+      <w:r>
+        <w:rPr>
+          <w:i/>
+        </w:rPr>
+        <w:t>:material</w:t>
+      </w:r>
+      <w:proofErr w:type="gramEnd"/>
       <w:r>
         <w:rPr>
           <w:i/>
@@ -701,25 +1028,7 @@
         <w:rPr>
           <w:i/>
         </w:rPr>
-        <w:t>ND</w:t>
-      </w:r>
-      <w:r>
-        <w:rPr>
-          <w:i/>
-        </w:rPr>
-        <w:t>P</w:t>
-      </w:r>
-      <w:r>
-        <w:rPr>
-          <w:i/>
-        </w:rPr>
-        <w:t>B</w:t>
-      </w:r>
-      <w:r>
-        <w:rPr>
-          <w:i/>
-        </w:rPr>
-        <w:t>RN practice #</w:t>
+        <w:t>NDPBRN practice #</w:t>
       </w:r>
       <w:r>
         <w:t>”</w:t>
@@ -731,224 +1040,319 @@
           <w:i/>
         </w:rPr>
       </w:pPr>
-      <w:r>
-        <w:rPr>
-          <w:i/>
-        </w:rPr>
-        <w:t>:</w:t>
-      </w:r>
-      <w:r>
-        <w:rPr>
-          <w:i/>
-        </w:rPr>
-        <w:t>provider</w:t>
-      </w:r>
-      <w:r>
-        <w:rPr>
-          <w:i/>
-        </w:rPr>
-        <w:t xml:space="preserve"> </w:t>
-      </w:r>
-      <w:r>
-        <w:rPr>
-          <w:b/>
-        </w:rPr>
-        <w:t xml:space="preserve">organization identifier </w:t>
-      </w:r>
-      <w:r>
-        <w:t>“</w:t>
-      </w:r>
-      <w:r>
-        <w:rPr>
-          <w:i/>
-        </w:rPr>
-        <w:t>ND</w:t>
-      </w:r>
-      <w:r>
-        <w:rPr>
-          <w:i/>
-        </w:rPr>
-        <w:t>P</w:t>
-      </w:r>
-      <w:r>
-        <w:rPr>
-          <w:i/>
-        </w:rPr>
-        <w:t>B</w:t>
-      </w:r>
-      <w:r>
-        <w:rPr>
-          <w:i/>
-        </w:rPr>
-        <w:t>RN practice #</w:t>
-      </w:r>
-      <w:r>
-        <w:t>”</w:t>
-      </w:r>
-    </w:p>
-    <w:p>
-      <w:pPr>
-        <w:rPr>
-          <w:i/>
-        </w:rPr>
-      </w:pPr>
-      <w:r>
-        <w:rPr>
-          <w:i/>
-        </w:rPr>
-        <w:t xml:space="preserve">:visit </w:t>
-      </w:r>
-      <w:r>
-        <w:rPr>
-          <w:b/>
-        </w:rPr>
-        <w:t xml:space="preserve">organization identifier </w:t>
-      </w:r>
-      <w:r>
-        <w:t>“</w:t>
-      </w:r>
-      <w:r>
-        <w:rPr>
-          <w:i/>
-        </w:rPr>
-        <w:t>ND</w:t>
-      </w:r>
-      <w:r>
-        <w:rPr>
-          <w:i/>
-        </w:rPr>
-        <w:t>P</w:t>
-      </w:r>
-      <w:r>
-        <w:rPr>
-          <w:i/>
-        </w:rPr>
-        <w:t>B</w:t>
-      </w:r>
-      <w:r>
-        <w:rPr>
-          <w:i/>
-        </w:rPr>
-        <w:t>RN practice #</w:t>
-      </w:r>
-      <w:r>
-        <w:t>”</w:t>
-      </w:r>
-    </w:p>
-    <w:p>
-      <w:pPr>
-        <w:rPr>
-          <w:i/>
-        </w:rPr>
-      </w:pPr>
-      <w:r>
-        <w:rPr>
-          <w:i/>
-        </w:rPr>
-        <w:t xml:space="preserve">:procedure </w:t>
-      </w:r>
-      <w:r>
-        <w:rPr>
-          <w:b/>
-        </w:rPr>
-        <w:t xml:space="preserve">organization identifier </w:t>
-      </w:r>
-      <w:r>
-        <w:t>“</w:t>
-      </w:r>
-      <w:r>
-        <w:rPr>
-          <w:i/>
-        </w:rPr>
-        <w:t>ND</w:t>
-      </w:r>
-      <w:r>
-        <w:rPr>
-          <w:i/>
-        </w:rPr>
-        <w:t>P</w:t>
-      </w:r>
-      <w:r>
-        <w:rPr>
-          <w:i/>
-        </w:rPr>
-        <w:t>B</w:t>
-      </w:r>
-      <w:r>
-        <w:rPr>
-          <w:i/>
-        </w:rPr>
-        <w:t>RN practice #</w:t>
-      </w:r>
-      <w:r>
-        <w:t>”</w:t>
-      </w:r>
-    </w:p>
-    <w:p>
-      <w:pPr>
-        <w:rPr>
-          <w:i/>
-        </w:rPr>
-      </w:pPr>
-      <w:r>
-        <w:rPr>
-          <w:i/>
-        </w:rPr>
-        <w:t xml:space="preserve">:cdt </w:t>
-      </w:r>
-      <w:r>
-        <w:rPr>
-          <w:b/>
-        </w:rPr>
-        <w:t xml:space="preserve">organization identifier </w:t>
-      </w:r>
-      <w:r>
-        <w:t>“</w:t>
-      </w:r>
-      <w:r>
-        <w:rPr>
-          <w:i/>
-        </w:rPr>
-        <w:t>ND</w:t>
-      </w:r>
-      <w:r>
-        <w:rPr>
-          <w:i/>
-        </w:rPr>
-        <w:t>P</w:t>
-      </w:r>
-      <w:r>
-        <w:rPr>
-          <w:i/>
-        </w:rPr>
-        <w:t>B</w:t>
-      </w:r>
-      <w:r>
-        <w:rPr>
-          <w:i/>
-        </w:rPr>
-        <w:t>RN practice #</w:t>
-      </w:r>
-      <w:r>
-        <w:t>”</w:t>
-      </w:r>
-    </w:p>
-    <w:p/>
-    <w:p>
-      <w:r>
-        <w:rPr>
-          <w:b/>
-        </w:rPr>
-        <w:t xml:space="preserve">- CDT codes for </w:t>
-      </w:r>
-      <w:r>
-        <w:rPr>
-          <w:b/>
-        </w:rPr>
-        <w:t>pulp capping</w:t>
-      </w:r>
       <w:bookmarkStart w:id="0" w:name="_GoBack"/>
       <w:bookmarkEnd w:id="0"/>
+      <w:r>
+        <w:rPr>
+          <w:i/>
+        </w:rPr>
+        <w:t>:</w:t>
+      </w:r>
+      <w:r>
+        <w:rPr>
+          <w:i/>
+        </w:rPr>
+        <w:t>patient</w:t>
+      </w:r>
+      <w:r>
+        <w:rPr>
+          <w:i/>
+        </w:rPr>
+        <w:t xml:space="preserve"> </w:t>
+      </w:r>
+      <w:r>
+        <w:rPr>
+          <w:b/>
+        </w:rPr>
+        <w:t xml:space="preserve">organization identifier </w:t>
+      </w:r>
+      <w:r>
+        <w:t>“</w:t>
+      </w:r>
+      <w:r>
+        <w:rPr>
+          <w:i/>
+        </w:rPr>
+        <w:t>ND</w:t>
+      </w:r>
+      <w:r>
+        <w:rPr>
+          <w:i/>
+        </w:rPr>
+        <w:t>P</w:t>
+      </w:r>
+      <w:r>
+        <w:rPr>
+          <w:i/>
+        </w:rPr>
+        <w:t>B</w:t>
+      </w:r>
+      <w:r>
+        <w:rPr>
+          <w:i/>
+        </w:rPr>
+        <w:t>RN practice #</w:t>
+      </w:r>
+      <w:r>
+        <w:t>”</w:t>
+      </w:r>
+    </w:p>
+    <w:p>
+      <w:pPr>
+        <w:rPr>
+          <w:i/>
+        </w:rPr>
+      </w:pPr>
+      <w:proofErr w:type="gramStart"/>
+      <w:r>
+        <w:rPr>
+          <w:i/>
+        </w:rPr>
+        <w:t>:</w:t>
+      </w:r>
+      <w:r>
+        <w:rPr>
+          <w:i/>
+        </w:rPr>
+        <w:t>provider</w:t>
+      </w:r>
+      <w:proofErr w:type="gramEnd"/>
+      <w:r>
+        <w:rPr>
+          <w:i/>
+        </w:rPr>
+        <w:t xml:space="preserve"> </w:t>
+      </w:r>
+      <w:r>
+        <w:rPr>
+          <w:b/>
+        </w:rPr>
+        <w:t xml:space="preserve">organization identifier </w:t>
+      </w:r>
+      <w:r>
+        <w:t>“</w:t>
+      </w:r>
+      <w:r>
+        <w:rPr>
+          <w:i/>
+        </w:rPr>
+        <w:t>ND</w:t>
+      </w:r>
+      <w:r>
+        <w:rPr>
+          <w:i/>
+        </w:rPr>
+        <w:t>P</w:t>
+      </w:r>
+      <w:r>
+        <w:rPr>
+          <w:i/>
+        </w:rPr>
+        <w:t>B</w:t>
+      </w:r>
+      <w:r>
+        <w:rPr>
+          <w:i/>
+        </w:rPr>
+        <w:t>RN practice #</w:t>
+      </w:r>
+      <w:r>
+        <w:t>”</w:t>
+      </w:r>
+    </w:p>
+    <w:p>
+      <w:pPr>
+        <w:rPr>
+          <w:i/>
+        </w:rPr>
+      </w:pPr>
+      <w:proofErr w:type="gramStart"/>
+      <w:r>
+        <w:rPr>
+          <w:i/>
+        </w:rPr>
+        <w:t>:visit</w:t>
+      </w:r>
+      <w:proofErr w:type="gramEnd"/>
+      <w:r>
+        <w:rPr>
+          <w:i/>
+        </w:rPr>
+        <w:t xml:space="preserve"> </w:t>
+      </w:r>
+      <w:r>
+        <w:rPr>
+          <w:b/>
+        </w:rPr>
+        <w:t xml:space="preserve">organization identifier </w:t>
+      </w:r>
+      <w:r>
+        <w:t>“</w:t>
+      </w:r>
+      <w:r>
+        <w:rPr>
+          <w:i/>
+        </w:rPr>
+        <w:t>ND</w:t>
+      </w:r>
+      <w:r>
+        <w:rPr>
+          <w:i/>
+        </w:rPr>
+        <w:t>P</w:t>
+      </w:r>
+      <w:r>
+        <w:rPr>
+          <w:i/>
+        </w:rPr>
+        <w:t>B</w:t>
+      </w:r>
+      <w:r>
+        <w:rPr>
+          <w:i/>
+        </w:rPr>
+        <w:t>RN practice #</w:t>
+      </w:r>
+      <w:r>
+        <w:t>”</w:t>
+      </w:r>
+    </w:p>
+    <w:p>
+      <w:pPr>
+        <w:rPr>
+          <w:i/>
+        </w:rPr>
+      </w:pPr>
+      <w:proofErr w:type="gramStart"/>
+      <w:r>
+        <w:rPr>
+          <w:i/>
+        </w:rPr>
+        <w:t>:procedure</w:t>
+      </w:r>
+      <w:proofErr w:type="gramEnd"/>
+      <w:r>
+        <w:rPr>
+          <w:i/>
+        </w:rPr>
+        <w:t xml:space="preserve"> </w:t>
+      </w:r>
+      <w:r>
+        <w:rPr>
+          <w:b/>
+        </w:rPr>
+        <w:t xml:space="preserve">organization identifier </w:t>
+      </w:r>
+      <w:r>
+        <w:t>“</w:t>
+      </w:r>
+      <w:r>
+        <w:rPr>
+          <w:i/>
+        </w:rPr>
+        <w:t>ND</w:t>
+      </w:r>
+      <w:r>
+        <w:rPr>
+          <w:i/>
+        </w:rPr>
+        <w:t>P</w:t>
+      </w:r>
+      <w:r>
+        <w:rPr>
+          <w:i/>
+        </w:rPr>
+        <w:t>B</w:t>
+      </w:r>
+      <w:r>
+        <w:rPr>
+          <w:i/>
+        </w:rPr>
+        <w:t>RN practice #</w:t>
+      </w:r>
+      <w:r>
+        <w:t>”</w:t>
+      </w:r>
+    </w:p>
+    <w:p>
+      <w:pPr>
+        <w:rPr>
+          <w:i/>
+        </w:rPr>
+      </w:pPr>
+      <w:proofErr w:type="gramStart"/>
+      <w:r>
+        <w:rPr>
+          <w:i/>
+        </w:rPr>
+        <w:t>:</w:t>
+      </w:r>
+      <w:proofErr w:type="spellStart"/>
+      <w:r>
+        <w:rPr>
+          <w:i/>
+        </w:rPr>
+        <w:t>cdt</w:t>
+      </w:r>
+      <w:proofErr w:type="spellEnd"/>
+      <w:proofErr w:type="gramEnd"/>
+      <w:r>
+        <w:rPr>
+          <w:i/>
+        </w:rPr>
+        <w:t xml:space="preserve"> </w:t>
+      </w:r>
+      <w:r>
+        <w:rPr>
+          <w:b/>
+        </w:rPr>
+        <w:t xml:space="preserve">organization identifier </w:t>
+      </w:r>
+      <w:r>
+        <w:t>“</w:t>
+      </w:r>
+      <w:r>
+        <w:rPr>
+          <w:i/>
+        </w:rPr>
+        <w:t>ND</w:t>
+      </w:r>
+      <w:r>
+        <w:rPr>
+          <w:i/>
+        </w:rPr>
+        <w:t>P</w:t>
+      </w:r>
+      <w:r>
+        <w:rPr>
+          <w:i/>
+        </w:rPr>
+        <w:t>B</w:t>
+      </w:r>
+      <w:r>
+        <w:rPr>
+          <w:i/>
+        </w:rPr>
+        <w:t>RN practice #</w:t>
+      </w:r>
+      <w:r>
+        <w:t>”</w:t>
+      </w:r>
+    </w:p>
+    <w:p/>
+    <w:p>
+      <w:r>
+        <w:rPr>
+          <w:b/>
+        </w:rPr>
+        <w:t xml:space="preserve">- CDT codes for </w:t>
+      </w:r>
+      <w:r>
+        <w:rPr>
+          <w:b/>
+        </w:rPr>
+        <w:t>pulp capping</w:t>
+      </w:r>
     </w:p>
     <w:p>
       <w:r>

</xml_diff>